<commit_message>
Title case to correct all caps for fields
</commit_message>
<xml_diff>
--- a/_out/mdl/2024/MDL-Cherokee_County_Board_of_Commissioners-586000799-2022.docx
+++ b/_out/mdl/2024/MDL-Cherokee_County_Board_of_Commissioners-586000799-2022.docx
@@ -33,7 +33,7 @@
           <w:smallCaps w:val="0"/>
           <w:sz w:val="24"/>
         </w:rPr>
-        <w:t>February 09, 2026</w:t>
+        <w:t>February 10, 2026</w:t>
       </w:r>
     </w:p>
     <w:p>
@@ -120,7 +120,7 @@
           <w:smallCaps w:val="0"/>
           <w:sz w:val="24"/>
         </w:rPr>
-        <w:t>122 Young Street</w:t>
+        <w:t>1130 Bluffs Parkway</w:t>
       </w:r>
     </w:p>
     <w:p>
@@ -142,7 +142,7 @@
           <w:smallCaps w:val="0"/>
           <w:sz w:val="24"/>
         </w:rPr>
-        <w:t>Henderson, NC 27536</w:t>
+        <w:t>Canton, GA 30114</w:t>
       </w:r>
     </w:p>
     <w:p>
@@ -198,7 +198,7 @@
           <w:smallCaps w:val="0"/>
           <w:sz w:val="24"/>
         </w:rPr>
-        <w:t>Subject: U.S. Department of the Treasury’s Management Decision Letter (MDL) for Single Audit Report for the period ending on December 31, 2023</w:t>
+        <w:t>Subject: U.S. Department of the Treasury’s Management Decision Letter (MDL) for Single Audit Report for the period ending on June 30, 2022</w:t>
       </w:r>
     </w:p>
     <w:p>
@@ -281,7 +281,7 @@
           <w:b/>
           <w:sz w:val="24"/>
         </w:rPr>
-        <w:t>December 31, 2023</w:t>
+        <w:t>June 30, 2022</w:t>
       </w:r>
       <w:r>
         <w:rPr>

</xml_diff>